<commit_message>
update added portfolio link
</commit_message>
<xml_diff>
--- a/Cover Letter.docx
+++ b/Cover Letter.docx
@@ -1,104 +1,240 @@
 
 <file path=word/document.xml><?xml version="1.0" encoding="utf-8"?>
-<w:document xmlns:wpc="http://schemas.microsoft.com/office/word/2010/wordprocessingCanvas" xmlns:cx="http://schemas.microsoft.com/office/drawing/2014/chartex" xmlns:cx1="http://schemas.microsoft.com/office/drawing/2015/9/8/chartex" xmlns:cx2="http://schemas.microsoft.com/office/drawing/2015/10/21/chartex" xmlns:cx3="http://schemas.microsoft.com/office/drawing/2016/5/9/chartex" xmlns:cx4="http://schemas.microsoft.com/office/drawing/2016/5/10/chartex" xmlns:cx5="http://schemas.microsoft.com/office/drawing/2016/5/11/chartex" xmlns:cx6="http://schemas.microsoft.com/office/drawing/2016/5/12/chartex" xmlns:cx7="http://schemas.microsoft.com/office/drawing/2016/5/13/chartex" xmlns:cx8="http://schemas.microsoft.com/office/drawing/2016/5/14/chartex" xmlns:mc="http://schemas.openxmlformats.org/markup-compatibility/2006" xmlns:aink="http://schemas.microsoft.com/office/drawing/2016/ink" xmlns:am3d="http://schemas.microsoft.com/office/drawing/2017/model3d" xmlns:o="urn:schemas-microsoft-com:office:office" xmlns:oel="http://schemas.microsoft.com/office/2019/extlst" xmlns:r="http://schemas.openxmlformats.org/officeDocument/2006/relationships" xmlns:m="http://schemas.openxmlformats.org/officeDocument/2006/math" xmlns:v="urn:schemas-microsoft-com:vml" xmlns:wp14="http://schemas.microsoft.com/office/word/2010/wordprocessingDrawing" xmlns:wp="http://schemas.openxmlformats.org/drawingml/2006/wordprocessingDrawing" xmlns:w10="urn:schemas-microsoft-com:office:word" xmlns:w="http://schemas.openxmlformats.org/wordprocessingml/2006/main" xmlns:w14="http://schemas.microsoft.com/office/word/2010/wordml" xmlns:w15="http://schemas.microsoft.com/office/word/2012/wordml" xmlns:w16cex="http://schemas.microsoft.com/office/word/2018/wordml/cex" xmlns:w16cid="http://schemas.microsoft.com/office/word/2016/wordml/cid" xmlns:w16="http://schemas.microsoft.com/office/word/2018/wordml" xmlns:w16du="http://schemas.microsoft.com/office/word/2023/wordml/word16du" xmlns:w16sdtdh="http://schemas.microsoft.com/office/word/2020/wordml/sdtdatahash" xmlns:w16se="http://schemas.microsoft.com/office/word/2015/wordml/symex" xmlns:wpg="http://schemas.microsoft.com/office/word/2010/wordprocessingGroup" xmlns:wpi="http://schemas.microsoft.com/office/word/2010/wordprocessingInk" xmlns:wne="http://schemas.microsoft.com/office/word/2006/wordml" xmlns:wps="http://schemas.microsoft.com/office/word/2010/wordprocessingShape" mc:Ignorable="w14 w15 w16se w16cid w16 w16cex w16sdtdh wp14">
+<w:document xmlns:wpc="http://schemas.microsoft.com/office/word/2010/wordprocessingCanvas" xmlns:cx="http://schemas.microsoft.com/office/drawing/2014/chartex" xmlns:cx1="http://schemas.microsoft.com/office/drawing/2015/9/8/chartex" xmlns:cx2="http://schemas.microsoft.com/office/drawing/2015/10/21/chartex" xmlns:cx3="http://schemas.microsoft.com/office/drawing/2016/5/9/chartex" xmlns:cx4="http://schemas.microsoft.com/office/drawing/2016/5/10/chartex" xmlns:cx5="http://schemas.microsoft.com/office/drawing/2016/5/11/chartex" xmlns:cx6="http://schemas.microsoft.com/office/drawing/2016/5/12/chartex" xmlns:cx7="http://schemas.microsoft.com/office/drawing/2016/5/13/chartex" xmlns:cx8="http://schemas.microsoft.com/office/drawing/2016/5/14/chartex" xmlns:mc="http://schemas.openxmlformats.org/markup-compatibility/2006" xmlns:aink="http://schemas.microsoft.com/office/drawing/2016/ink" xmlns:am3d="http://schemas.microsoft.com/office/drawing/2017/model3d" xmlns:o="urn:schemas-microsoft-com:office:office" xmlns:oel="http://schemas.microsoft.com/office/2019/extlst" xmlns:r="http://schemas.openxmlformats.org/officeDocument/2006/relationships" xmlns:m="http://schemas.openxmlformats.org/officeDocument/2006/math" xmlns:v="urn:schemas-microsoft-com:vml" xmlns:wp14="http://schemas.microsoft.com/office/word/2010/wordprocessingDrawing" xmlns:wp="http://schemas.openxmlformats.org/drawingml/2006/wordprocessingDrawing" xmlns:w10="urn:schemas-microsoft-com:office:word" xmlns:w="http://schemas.openxmlformats.org/wordprocessingml/2006/main" xmlns:w14="http://schemas.microsoft.com/office/word/2010/wordml" xmlns:w15="http://schemas.microsoft.com/office/word/2012/wordml" xmlns:w16cex="http://schemas.microsoft.com/office/word/2018/wordml/cex" xmlns:w16cid="http://schemas.microsoft.com/office/word/2016/wordml/cid" xmlns:w16="http://schemas.microsoft.com/office/word/2018/wordml" xmlns:w16sdtdh="http://schemas.microsoft.com/office/word/2020/wordml/sdtdatahash" xmlns:w16se="http://schemas.microsoft.com/office/word/2015/wordml/symex" xmlns:wpg="http://schemas.microsoft.com/office/word/2010/wordprocessingGroup" xmlns:wpi="http://schemas.microsoft.com/office/word/2010/wordprocessingInk" xmlns:wne="http://schemas.microsoft.com/office/word/2006/wordml" xmlns:wps="http://schemas.microsoft.com/office/word/2010/wordprocessingShape" mc:Ignorable="w14 w15 w16se w16cid w16 w16cex w16sdtdh wp14">
   <w:body>
     <w:p>
-      <w:r>
+      <w:pPr>
+        <w:spacing w:after="0"/>
+        <w:rPr>
+          <w:rFonts w:ascii="Cambria" w:hAnsi="Cambria"/>
+        </w:rPr>
+      </w:pPr>
+    </w:p>
+    <w:p>
+      <w:pPr>
+        <w:spacing w:after="0"/>
+        <w:rPr>
+          <w:rFonts w:ascii="Cambria" w:hAnsi="Cambria"/>
+        </w:rPr>
+      </w:pPr>
+      <w:r>
+        <w:rPr>
+          <w:rFonts w:ascii="Cambria" w:hAnsi="Cambria"/>
+        </w:rPr>
+        <w:t>Deep Manek</w:t>
+      </w:r>
+    </w:p>
+    <w:p>
+      <w:pPr>
+        <w:spacing w:after="0"/>
+        <w:rPr>
+          <w:rFonts w:ascii="Cambria" w:hAnsi="Cambria"/>
+        </w:rPr>
+      </w:pPr>
+      <w:r>
+        <w:rPr>
+          <w:rFonts w:ascii="Cambria" w:hAnsi="Cambria"/>
+        </w:rPr>
+        <w:t>201-241-5648</w:t>
+      </w:r>
+    </w:p>
+    <w:p>
+      <w:pPr>
+        <w:spacing w:after="0"/>
+        <w:rPr>
+          <w:rFonts w:ascii="Cambria" w:hAnsi="Cambria"/>
+        </w:rPr>
+      </w:pPr>
+      <w:r>
+        <w:rPr>
+          <w:rFonts w:ascii="Cambria" w:hAnsi="Cambria"/>
+        </w:rPr>
+        <w:t>dpmanek@gmail.com</w:t>
+      </w:r>
+    </w:p>
+    <w:p>
+      <w:pPr>
+        <w:spacing w:after="0"/>
+        <w:rPr>
+          <w:rFonts w:ascii="Cambria" w:hAnsi="Cambria"/>
+        </w:rPr>
+      </w:pPr>
+      <w:r>
+        <w:rPr>
+          <w:rFonts w:ascii="Cambria" w:hAnsi="Cambria"/>
+        </w:rPr>
+        <w:t>October 7, 2023</w:t>
+      </w:r>
+    </w:p>
+    <w:p>
+      <w:pPr>
+        <w:spacing w:after="0"/>
+        <w:rPr>
+          <w:rFonts w:ascii="Cambria" w:hAnsi="Cambria"/>
+        </w:rPr>
+      </w:pPr>
+    </w:p>
+    <w:p>
+      <w:pPr>
+        <w:rPr>
+          <w:rFonts w:ascii="Cambria" w:hAnsi="Cambria"/>
+        </w:rPr>
+      </w:pPr>
+      <w:r>
+        <w:rPr>
+          <w:rFonts w:ascii="Cambria" w:hAnsi="Cambria"/>
+        </w:rPr>
         <w:t>Dear Hiring Manager,</w:t>
       </w:r>
     </w:p>
     <w:p>
-      <w:r>
-        <w:t>I am writing to express my strong interest in the Full Stack Developer position at Ripple, as advertised on your website. I am excited to apply my skills in full-stack development, NLP tools, and cloud services to contribute to Ripple's mission of creating greater economic fairness and opportunity for people around the world.</w:t>
-      </w:r>
-    </w:p>
-    <w:p>
-      <w:r>
-        <w:t xml:space="preserve">As a recent Master of Computer Science graduate from Stevens Institute of Technology, I have gained extensive experience in web programming, agile software development, human-computer interaction, and database management systems. As a course assistant, I collaborated with professors to construct lesson plans, assignments, and exams for Web Programming II and Mathematical Foundations for Machine Learning. I also improved overall grades by 27% through individual tutoring and graded assignments. Additionally, I have worked as a Full Stack Developer at Larsen &amp; Toubro Infotech, where I led a team of developers to build Full Stack applications using various tech stacks like Google </w:t>
+      <w:pPr>
+        <w:rPr>
+          <w:rFonts w:ascii="Cambria" w:hAnsi="Cambria"/>
+        </w:rPr>
+      </w:pPr>
+      <w:r>
+        <w:rPr>
+          <w:rFonts w:ascii="Cambria" w:hAnsi="Cambria"/>
+        </w:rPr>
+        <w:t>I am writing to express my interest in the Software Engineer position at Goldman Sachs, as described in your recent job listing. With a strong academic background in Computer Science and substantial professional experience as a software developer, I believe I am well-suited to contribute effectively to the innovative and client-centric ethos of your organization.</w:t>
+      </w:r>
+    </w:p>
+    <w:p>
+      <w:pPr>
+        <w:rPr>
+          <w:rFonts w:ascii="Cambria" w:hAnsi="Cambria"/>
+        </w:rPr>
+      </w:pPr>
+      <w:r>
+        <w:rPr>
+          <w:rFonts w:ascii="Cambria" w:hAnsi="Cambria"/>
+        </w:rPr>
+        <w:t xml:space="preserve">My </w:t>
+      </w:r>
+      <w:proofErr w:type="gramStart"/>
+      <w:r>
+        <w:rPr>
+          <w:rFonts w:ascii="Cambria" w:hAnsi="Cambria"/>
+        </w:rPr>
+        <w:t>Master’s degree in Computer Science</w:t>
+      </w:r>
+      <w:proofErr w:type="gramEnd"/>
+      <w:r>
+        <w:rPr>
+          <w:rFonts w:ascii="Cambria" w:hAnsi="Cambria"/>
+        </w:rPr>
+        <w:t xml:space="preserve"> from Stevens Institute of Technology, combined with my hands-on experience at </w:t>
       </w:r>
       <w:proofErr w:type="spellStart"/>
       <w:r>
-        <w:t>Dialogflow</w:t>
+        <w:rPr>
+          <w:rFonts w:ascii="Cambria" w:hAnsi="Cambria"/>
+        </w:rPr>
+        <w:t>At</w:t>
       </w:r>
       <w:proofErr w:type="spellEnd"/>
       <w:r>
-        <w:t>, Microsoft Bot Framework, NodeJS, MongoDB, Express.js, ReactJS, and others.</w:t>
-      </w:r>
-    </w:p>
-    <w:p>
-      <w:r>
-        <w:t xml:space="preserve">In my academic projects, I have honed my skills in developing full-stack applications, managing teams, and handling the complete cycle of application development. For instance, as a project leader, I spearheaded the development of </w:t>
-      </w:r>
-      <w:proofErr w:type="spellStart"/>
-      <w:r>
-        <w:t>Rentpipe</w:t>
-      </w:r>
-      <w:proofErr w:type="spellEnd"/>
-      <w:r>
-        <w:t xml:space="preserve">, a full-stack real estate application that resulted in a seamless user experience and a 40% increase in user engagement. I have also developed a dynamic social media platform, </w:t>
-      </w:r>
-      <w:proofErr w:type="spellStart"/>
-      <w:r>
-        <w:t>Instabuzz</w:t>
-      </w:r>
-      <w:proofErr w:type="spellEnd"/>
-      <w:r>
-        <w:t>, that increased user engagement by 50% and daily active users by 25%. BET-Budget Expense Tracker, a MERN stack application for budget management, saw a 30% increase in user engagement and a 20% decrease in user-reported financial stress after its release.</w:t>
-      </w:r>
-    </w:p>
-    <w:p>
-      <w:r>
-        <w:t xml:space="preserve">I possess strong technical skills in programming languages such as NodeJS, React JS, Vue.js, HTML, SQL, and Python. I am also skilled in various databases and tools like MongoDB, MySQL, Redis, </w:t>
-      </w:r>
-      <w:proofErr w:type="spellStart"/>
-      <w:r>
-        <w:t>GraphQL</w:t>
-      </w:r>
-      <w:proofErr w:type="spellEnd"/>
-      <w:r>
-        <w:t xml:space="preserve">, Firebase, VS Code, NetBeans, and Postman. Furthermore, my experience in NLP tools like Google </w:t>
-      </w:r>
-      <w:proofErr w:type="spellStart"/>
-      <w:r>
-        <w:t>Dialogflow</w:t>
-      </w:r>
-      <w:proofErr w:type="spellEnd"/>
-      <w:r>
-        <w:t xml:space="preserve">, IBM Watson, Microsoft LUIS, </w:t>
-      </w:r>
-      <w:proofErr w:type="spellStart"/>
-      <w:r>
-        <w:t>Kore.Ai</w:t>
-      </w:r>
-      <w:proofErr w:type="spellEnd"/>
-      <w:r>
-        <w:t>, and Microsoft Bot Framework, combined with cloud services like Microsoft Azure Portal, Google Cloud Platform, and Amazon Web Services, will enable me to contribute to Ripple's cutting-edge projects.</w:t>
-      </w:r>
-    </w:p>
-    <w:p>
-      <w:r>
-        <w:t xml:space="preserve">I am thrilled to join the Ripple team and continue to develop my skills while contributing to the company's mission. Thank you for considering my application. I look forward to discussing my qualifications in more detail during </w:t>
-      </w:r>
-      <w:proofErr w:type="gramStart"/>
-      <w:r>
-        <w:t>an</w:t>
-      </w:r>
-      <w:proofErr w:type="gramEnd"/>
-      <w:r>
-        <w:t xml:space="preserve"> interview.</w:t>
-      </w:r>
-    </w:p>
-    <w:p>
-      <w:r>
+        <w:rPr>
+          <w:rFonts w:ascii="Cambria" w:hAnsi="Cambria"/>
+        </w:rPr>
+        <w:t xml:space="preserve"> Last Sportswear and Larsen &amp; Toubro Infotech, has equipped me with a robust skill set in web programming, software design, and system architecture. In my recent role, I spearheaded the transformation of a major e-commerce website, harnessing ReactJS to effectuate a 30% sales increase. Furthermore, I collaborated across teams to deploy RESTful APIs and optimize data storage solutions, ensuring efficient and scalable applications.</w:t>
+      </w:r>
+    </w:p>
+    <w:p>
+      <w:pPr>
+        <w:rPr>
+          <w:rFonts w:ascii="Cambria" w:hAnsi="Cambria"/>
+        </w:rPr>
+      </w:pPr>
+      <w:r>
+        <w:rPr>
+          <w:rFonts w:ascii="Cambria" w:hAnsi="Cambria"/>
+        </w:rPr>
+        <w:t>In addition to my technical prowess, my experience working in diverse environments has honed my communication skills and ability to collaborate with both technical and non-technical teams. I am adept at managing multiple projects, with a keen attention to detail and a proven ability to meet tight deadlines, qualities that I believe align with the role’s requirements. My experience with UI/UX development and API design, coupled with a foundational understanding of the financial industry, makes me a unique candidate who can bridge the gap between technology and its practical application in a financial context.</w:t>
+      </w:r>
+    </w:p>
+    <w:p>
+      <w:pPr>
+        <w:rPr>
+          <w:rFonts w:ascii="Cambria" w:hAnsi="Cambria"/>
+        </w:rPr>
+      </w:pPr>
+      <w:r>
+        <w:rPr>
+          <w:rFonts w:ascii="Cambria" w:hAnsi="Cambria"/>
+        </w:rPr>
+        <w:t>Goldman Sachs's commitment to innovation, as well as fostering diversity and inclusion, resonates strongly with me. I am excited about the opportunity to be a part of embedded engineering teams, leveraging the latest technologies to deliver groundbreaking solutions that maintain Goldman Sachs's leading position in the industry.</w:t>
+      </w:r>
+    </w:p>
+    <w:p>
+      <w:pPr>
+        <w:rPr>
+          <w:rFonts w:ascii="Cambria" w:hAnsi="Cambria"/>
+        </w:rPr>
+      </w:pPr>
+      <w:r>
+        <w:rPr>
+          <w:rFonts w:ascii="Cambria" w:hAnsi="Cambria"/>
+        </w:rPr>
+        <w:t>I appreciate your consideration and look forward to the opportunity to further discuss how I can be an asset to Goldman Sachs. Please find my attached resume for a detailed review of my credentials. I am available at your earliest convenience for an interview and can be reached at 201-241-5648 or via email at dpmanek@gmail.com.</w:t>
+      </w:r>
+    </w:p>
+    <w:p>
+      <w:pPr>
+        <w:rPr>
+          <w:rFonts w:ascii="Cambria" w:hAnsi="Cambria"/>
+        </w:rPr>
+      </w:pPr>
+      <w:r>
+        <w:rPr>
+          <w:rFonts w:ascii="Cambria" w:hAnsi="Cambria"/>
+        </w:rPr>
+        <w:t>Thank you for your time and consideration.</w:t>
+      </w:r>
+    </w:p>
+    <w:p>
+      <w:pPr>
+        <w:rPr>
+          <w:rFonts w:ascii="Cambria" w:hAnsi="Cambria"/>
+        </w:rPr>
+      </w:pPr>
+    </w:p>
+    <w:p>
+      <w:pPr>
+        <w:spacing w:after="0"/>
+        <w:rPr>
+          <w:rFonts w:ascii="Cambria" w:hAnsi="Cambria"/>
+        </w:rPr>
+      </w:pPr>
+      <w:r>
+        <w:rPr>
+          <w:rFonts w:ascii="Cambria" w:hAnsi="Cambria"/>
+        </w:rPr>
         <w:t>Sincerely,</w:t>
       </w:r>
     </w:p>
     <w:p>
-      <w:r>
+      <w:pPr>
+        <w:spacing w:after="0"/>
+        <w:rPr>
+          <w:rFonts w:ascii="Cambria" w:hAnsi="Cambria"/>
+        </w:rPr>
+      </w:pPr>
+      <w:r>
+        <w:rPr>
+          <w:rFonts w:ascii="Cambria" w:hAnsi="Cambria"/>
+        </w:rPr>
         <w:t>Deep Manek</w:t>
       </w:r>
     </w:p>
-    <w:p/>
+    <w:p>
+      <w:pPr>
+        <w:rPr>
+          <w:rFonts w:ascii="Cambria" w:hAnsi="Cambria"/>
+        </w:rPr>
+      </w:pPr>
+    </w:p>
     <w:sectPr>
       <w:pgSz w:w="12240" w:h="15840"/>
       <w:pgMar w:top="1440" w:right="1440" w:bottom="1440" w:left="1440" w:header="720" w:footer="720" w:gutter="0"/>

</xml_diff>